<commit_message>
added SUID for team members
</commit_message>
<xml_diff>
--- a/project proposal/Trade Tunnel.docx
+++ b/project proposal/Trade Tunnel.docx
@@ -488,6 +488,9 @@
       <w:r>
         <w:t>Himanshu Chhabra (Team Lead)</w:t>
       </w:r>
+      <w:r>
+        <w:t xml:space="preserve"> - 777993851</w:t>
+      </w:r>
     </w:p>
     <w:p>
       <w:pPr>
@@ -498,15 +501,27 @@
         </w:numPr>
         <w:jc w:val="both"/>
       </w:pPr>
+      <w:proofErr w:type="spellStart"/>
       <w:r>
         <w:t>Chetal</w:t>
       </w:r>
       <w:r>
         <w:t>i</w:t>
       </w:r>
-      <w:r>
-        <w:t xml:space="preserve"> Mahore</w:t>
-      </w:r>
+      <w:proofErr w:type="spellEnd"/>
+      <w:r>
+        <w:t xml:space="preserve"> </w:t>
+      </w:r>
+      <w:proofErr w:type="spellStart"/>
+      <w:r>
+        <w:t>Mahore</w:t>
+      </w:r>
+      <w:proofErr w:type="spellEnd"/>
+      <w:r>
+        <w:t xml:space="preserve"> - 750500177</w:t>
+      </w:r>
+      <w:bookmarkStart w:id="0" w:name="_GoBack"/>
+      <w:bookmarkEnd w:id="0"/>
     </w:p>
     <w:p>
       <w:pPr>
@@ -518,7 +533,15 @@
         <w:jc w:val="both"/>
       </w:pPr>
       <w:r>
-        <w:t>Krupa Mavani</w:t>
+        <w:t xml:space="preserve">Krupa </w:t>
+      </w:r>
+      <w:proofErr w:type="spellStart"/>
+      <w:r>
+        <w:t>Mavani</w:t>
+      </w:r>
+      <w:proofErr w:type="spellEnd"/>
+      <w:r>
+        <w:t xml:space="preserve"> - 351960088</w:t>
       </w:r>
     </w:p>
     <w:p>
@@ -530,8 +553,21 @@
         </w:numPr>
         <w:jc w:val="both"/>
       </w:pPr>
-      <w:r>
-        <w:t>Aarsh Patil</w:t>
+      <w:proofErr w:type="spellStart"/>
+      <w:r>
+        <w:t>Aarsh</w:t>
+      </w:r>
+      <w:proofErr w:type="spellEnd"/>
+      <w:r>
+        <w:t xml:space="preserve"> </w:t>
+      </w:r>
+      <w:proofErr w:type="spellStart"/>
+      <w:r>
+        <w:t>Patil</w:t>
+      </w:r>
+      <w:proofErr w:type="spellEnd"/>
+      <w:r>
+        <w:t xml:space="preserve"> - 329989968</w:t>
       </w:r>
     </w:p>
     <w:p>
@@ -543,8 +579,24 @@
         </w:numPr>
         <w:jc w:val="both"/>
       </w:pPr>
-      <w:r>
-        <w:t>Sowmya Padmanabhi</w:t>
+      <w:proofErr w:type="spellStart"/>
+      <w:r>
+        <w:t>Sowmya</w:t>
+      </w:r>
+      <w:proofErr w:type="spellEnd"/>
+      <w:r>
+        <w:t xml:space="preserve"> </w:t>
+      </w:r>
+      <w:proofErr w:type="spellStart"/>
+      <w:r>
+        <w:t>Padmanabhi</w:t>
+      </w:r>
+      <w:proofErr w:type="spellEnd"/>
+      <w:r>
+        <w:t xml:space="preserve"> - </w:t>
+      </w:r>
+      <w:r>
+        <w:t>518645655</w:t>
       </w:r>
     </w:p>
     <w:p>
@@ -556,8 +608,19 @@
         </w:numPr>
         <w:jc w:val="both"/>
       </w:pPr>
-      <w:r>
-        <w:t>Anagha Fatale</w:t>
+      <w:proofErr w:type="spellStart"/>
+      <w:r>
+        <w:t>Anagha</w:t>
+      </w:r>
+      <w:proofErr w:type="spellEnd"/>
+      <w:r>
+        <w:t xml:space="preserve"> Fatale</w:t>
+      </w:r>
+      <w:r>
+        <w:t xml:space="preserve"> - </w:t>
+      </w:r>
+      <w:r>
+        <w:t>438039600</w:t>
       </w:r>
     </w:p>
     <w:p>
@@ -569,8 +632,21 @@
         </w:numPr>
         <w:jc w:val="both"/>
       </w:pPr>
-      <w:r>
-        <w:t>Vinu Kundnani</w:t>
+      <w:proofErr w:type="spellStart"/>
+      <w:r>
+        <w:t>Vinu</w:t>
+      </w:r>
+      <w:proofErr w:type="spellEnd"/>
+      <w:r>
+        <w:t xml:space="preserve"> </w:t>
+      </w:r>
+      <w:proofErr w:type="spellStart"/>
+      <w:r>
+        <w:t>Kundnani</w:t>
+      </w:r>
+      <w:proofErr w:type="spellEnd"/>
+      <w:r>
+        <w:t xml:space="preserve"> - 470316255</w:t>
       </w:r>
     </w:p>
     <w:p>
@@ -582,8 +658,21 @@
         </w:numPr>
         <w:jc w:val="both"/>
       </w:pPr>
-      <w:r>
-        <w:t>Sonali Ratnam</w:t>
+      <w:proofErr w:type="spellStart"/>
+      <w:r>
+        <w:t>Sonali</w:t>
+      </w:r>
+      <w:proofErr w:type="spellEnd"/>
+      <w:r>
+        <w:t xml:space="preserve"> </w:t>
+      </w:r>
+      <w:proofErr w:type="spellStart"/>
+      <w:r>
+        <w:t>Ratnam</w:t>
+      </w:r>
+      <w:proofErr w:type="spellEnd"/>
+      <w:r>
+        <w:t xml:space="preserve"> - 600148631</w:t>
       </w:r>
     </w:p>
     <w:p>
@@ -1143,7 +1232,15 @@
         <w:jc w:val="both"/>
       </w:pPr>
       <w:r>
-        <w:t xml:space="preserve">User profile – The user is allowed to amend the user profile to maintain the upto date information  </w:t>
+        <w:t xml:space="preserve">User profile – The user is allowed to amend the user profile to maintain the </w:t>
+      </w:r>
+      <w:proofErr w:type="spellStart"/>
+      <w:r>
+        <w:t>upto</w:t>
+      </w:r>
+      <w:proofErr w:type="spellEnd"/>
+      <w:r>
+        <w:t xml:space="preserve"> date information  </w:t>
       </w:r>
     </w:p>
     <w:p>
@@ -1199,8 +1296,6 @@
       <w:r>
         <w:t xml:space="preserve"> </w:t>
       </w:r>
-      <w:bookmarkStart w:id="0" w:name="_GoBack"/>
-      <w:bookmarkEnd w:id="0"/>
       <w:r>
         <w:t>(Optional Feature) -  The buyer on triggering a search shall receive a list of suggestions.</w:t>
       </w:r>
@@ -1272,8 +1367,21 @@
         <w:t xml:space="preserve"> Bootstrap</w:t>
       </w:r>
       <w:r>
-        <w:t xml:space="preserve"> 4 , Javascript</w:t>
-      </w:r>
+        <w:t xml:space="preserve"> </w:t>
+      </w:r>
+      <w:proofErr w:type="gramStart"/>
+      <w:r>
+        <w:t>4 ,</w:t>
+      </w:r>
+      <w:proofErr w:type="gramEnd"/>
+      <w:r>
+        <w:t xml:space="preserve"> </w:t>
+      </w:r>
+      <w:proofErr w:type="spellStart"/>
+      <w:r>
+        <w:t>Javascript</w:t>
+      </w:r>
+      <w:proofErr w:type="spellEnd"/>
       <w:r>
         <w:t xml:space="preserve"> , AJAX</w:t>
       </w:r>
@@ -1385,8 +1493,13 @@
         <w:t>Version control</w:t>
       </w:r>
       <w:r>
-        <w:t>: Bitbucket</w:t>
-      </w:r>
+        <w:t xml:space="preserve">: </w:t>
+      </w:r>
+      <w:proofErr w:type="spellStart"/>
+      <w:r>
+        <w:t>Bitbucket</w:t>
+      </w:r>
+      <w:proofErr w:type="spellEnd"/>
     </w:p>
     <w:p>
       <w:pPr>
@@ -2083,8 +2196,13 @@
               <w:t>Design and Dev custom search UI component</w:t>
             </w:r>
             <w:r>
-              <w:t>, wishlist</w:t>
-            </w:r>
+              <w:t xml:space="preserve">, </w:t>
+            </w:r>
+            <w:proofErr w:type="spellStart"/>
+            <w:r>
+              <w:t>wishlist</w:t>
+            </w:r>
+            <w:proofErr w:type="spellEnd"/>
             <w:r>
               <w:t xml:space="preserve"> </w:t>
             </w:r>
@@ -2161,11 +2279,24 @@
               <w:jc w:val="both"/>
             </w:pPr>
             <w:r>
-              <w:t>Dev backend controllers to manage the User profile Page</w:t>
-            </w:r>
-            <w:r>
-              <w:t>, wishlist</w:t>
-            </w:r>
+              <w:t xml:space="preserve">Dev backend controllers to manage the User </w:t>
+            </w:r>
+            <w:proofErr w:type="gramStart"/>
+            <w:r>
+              <w:t>profile</w:t>
+            </w:r>
+            <w:proofErr w:type="gramEnd"/>
+            <w:r>
+              <w:t xml:space="preserve"> Page</w:t>
+            </w:r>
+            <w:r>
+              <w:t xml:space="preserve">, </w:t>
+            </w:r>
+            <w:proofErr w:type="spellStart"/>
+            <w:r>
+              <w:t>wishlist</w:t>
+            </w:r>
+            <w:proofErr w:type="spellEnd"/>
             <w:r>
               <w:t xml:space="preserve"> (</w:t>
             </w:r>
@@ -2210,8 +2341,13 @@
               <w:t>on regular expression typed into the search field</w:t>
             </w:r>
             <w:r>
-              <w:t>, also handle persistence of wishlist</w:t>
-            </w:r>
+              <w:t xml:space="preserve">, also handle persistence of </w:t>
+            </w:r>
+            <w:proofErr w:type="spellStart"/>
+            <w:r>
+              <w:t>wishlist</w:t>
+            </w:r>
+            <w:proofErr w:type="spellEnd"/>
             <w:r>
               <w:t xml:space="preserve"> (Team 2 and Team 3)</w:t>
             </w:r>
@@ -2234,11 +2370,16 @@
             <w:r>
               <w:t xml:space="preserve">and Regression </w:t>
             </w:r>
+            <w:proofErr w:type="gramStart"/>
             <w:r>
               <w:t xml:space="preserve">Testing </w:t>
             </w:r>
             <w:r>
-              <w:t xml:space="preserve">, </w:t>
+              <w:t>,</w:t>
+            </w:r>
+            <w:proofErr w:type="gramEnd"/>
+            <w:r>
+              <w:t xml:space="preserve"> </w:t>
             </w:r>
             <w:r>
               <w:t>Demo at the end of Sprint 2</w:t>

</xml_diff>